<commit_message>
Changed minor stuff in local_min_max
</commit_message>
<xml_diff>
--- a/docs/EnvSetup.docx
+++ b/docs/EnvSetup.docx
@@ -122,8 +122,6 @@
       <w:r>
         <w:t xml:space="preserve"> If you run into any error that aren’t covered in these steps, try googling them before asking me.</w:t>
       </w:r>
-      <w:bookmarkStart w:id="0" w:name="_GoBack"/>
-      <w:bookmarkEnd w:id="0"/>
     </w:p>
     <w:p>
       <w:pPr>
@@ -542,9 +540,8 @@
         <w:spacing w:line="480" w:lineRule="auto"/>
         <w:ind w:left="1440"/>
       </w:pPr>
-      <w:r>
-        <w:t xml:space="preserve"> </w:t>
-      </w:r>
+      <w:bookmarkStart w:id="0" w:name="_GoBack"/>
+      <w:bookmarkEnd w:id="0"/>
       <w:r>
         <w:t xml:space="preserve">“pip install </w:t>
       </w:r>

</xml_diff>